<commit_message>
Small revision to task specification in problem2
</commit_message>
<xml_diff>
--- a/Homework_7.docx
+++ b/Homework_7.docx
@@ -233,23 +233,7 @@
           <w:sz w:val="24"/>
           <w:szCs w:val="24"/>
         </w:rPr>
-        <w:t>This is a pretty simple problem asking you to create 2 static Predicates of type Predicate&lt;Beer</w:t>
-      </w:r>
-      <w:proofErr w:type="gramStart"/>
-      <w:r>
-        <w:rPr>
-          <w:sz w:val="24"/>
-          <w:szCs w:val="24"/>
-        </w:rPr>
-        <w:t>&gt;, and</w:t>
-      </w:r>
-      <w:proofErr w:type="gramEnd"/>
-      <w:r>
-        <w:rPr>
-          <w:sz w:val="24"/>
-          <w:szCs w:val="24"/>
-        </w:rPr>
-        <w:t xml:space="preserve"> pass the </w:t>
+        <w:t xml:space="preserve">This is a pretty simple problem asking you to create 2 static Predicates of type Predicate&lt;Beer&gt;, and pass the </w:t>
       </w:r>
       <w:r>
         <w:rPr>
@@ -278,23 +262,7 @@
           <w:sz w:val="24"/>
           <w:szCs w:val="24"/>
         </w:rPr>
-        <w:t xml:space="preserve">Remember that a Predicate is a ‘test’ that returns a </w:t>
-      </w:r>
-      <w:proofErr w:type="spellStart"/>
-      <w:r>
-        <w:rPr>
-          <w:sz w:val="24"/>
-          <w:szCs w:val="24"/>
-        </w:rPr>
-        <w:t>boolean</w:t>
-      </w:r>
-      <w:proofErr w:type="spellEnd"/>
-      <w:r>
-        <w:rPr>
-          <w:sz w:val="24"/>
-          <w:szCs w:val="24"/>
-        </w:rPr>
-        <w:t>.</w:t>
+        <w:t>Remember that a Predicate is a ‘test’ that returns a boolean.</w:t>
       </w:r>
     </w:p>
     <w:p>
@@ -339,23 +307,7 @@
           <w:sz w:val="24"/>
           <w:szCs w:val="24"/>
         </w:rPr>
-        <w:t xml:space="preserve">Class </w:t>
-      </w:r>
-      <w:proofErr w:type="spellStart"/>
-      <w:r>
-        <w:rPr>
-          <w:sz w:val="24"/>
-          <w:szCs w:val="24"/>
-        </w:rPr>
-        <w:t>BeerFest</w:t>
-      </w:r>
-      <w:proofErr w:type="spellEnd"/>
-      <w:r>
-        <w:rPr>
-          <w:sz w:val="24"/>
-          <w:szCs w:val="24"/>
-        </w:rPr>
-        <w:t xml:space="preserve"> contains a main method. You can run and debug this problem directly in the class.</w:t>
+        <w:t>Class BeerFest contains a main method. You can run and debug this problem directly in the class.</w:t>
       </w:r>
       <w:r>
         <w:rPr>
@@ -367,16 +319,7 @@
     </w:p>
     <w:p>
       <w:r>
-        <w:t>The file in</w:t>
-      </w:r>
-      <w:r>
-        <w:t xml:space="preserve"> project</w:t>
-      </w:r>
-      <w:r>
-        <w:t>1</w:t>
-      </w:r>
-      <w:r>
-        <w:t xml:space="preserve"> has package structure: </w:t>
+        <w:t xml:space="preserve">The file in project1 has package structure: </w:t>
       </w:r>
       <w:r>
         <w:rPr>
@@ -435,65 +378,7 @@
           <w:sz w:val="24"/>
           <w:szCs w:val="24"/>
         </w:rPr>
-        <w:t xml:space="preserve">A README describing how you solved the Predicate design, and your project </w:t>
-      </w:r>
-      <w:r>
-        <w:rPr>
-          <w:sz w:val="24"/>
-          <w:szCs w:val="24"/>
-        </w:rPr>
-        <w:t xml:space="preserve">assets </w:t>
-      </w:r>
-      <w:r>
-        <w:rPr>
-          <w:sz w:val="24"/>
-          <w:szCs w:val="24"/>
-        </w:rPr>
-        <w:t xml:space="preserve">including the edited </w:t>
-      </w:r>
-      <w:proofErr w:type="spellStart"/>
-      <w:r>
-        <w:rPr>
-          <w:sz w:val="24"/>
-          <w:szCs w:val="24"/>
-        </w:rPr>
-        <w:t>BeerFest</w:t>
-      </w:r>
-      <w:proofErr w:type="spellEnd"/>
-      <w:r>
-        <w:rPr>
-          <w:sz w:val="24"/>
-          <w:szCs w:val="24"/>
-        </w:rPr>
-        <w:t xml:space="preserve"> file. Please delete all </w:t>
-      </w:r>
-      <w:r>
-        <w:rPr>
-          <w:sz w:val="24"/>
-          <w:szCs w:val="24"/>
-        </w:rPr>
-        <w:t>.</w:t>
-      </w:r>
-      <w:r>
-        <w:rPr>
-          <w:sz w:val="24"/>
-          <w:szCs w:val="24"/>
-        </w:rPr>
-        <w:t xml:space="preserve">class files from target directory. Zip the assets </w:t>
-      </w:r>
-      <w:r>
-        <w:rPr>
-          <w:sz w:val="24"/>
-          <w:szCs w:val="24"/>
-        </w:rPr>
-        <w:t xml:space="preserve">into a zip </w:t>
-      </w:r>
-      <w:r>
-        <w:rPr>
-          <w:sz w:val="24"/>
-          <w:szCs w:val="24"/>
-        </w:rPr>
-        <w:t>named lastName_firstName_project1.zip</w:t>
+        <w:t>A README describing how you solved the Predicate design, and your project assets including the edited BeerFest file. Please delete all .class files from target directory. Zip the assets into a zip named lastName_firstName_project1.zip</w:t>
       </w:r>
     </w:p>
     <w:p>
@@ -627,15 +512,7 @@
     </w:p>
     <w:p>
       <w:r>
-        <w:t xml:space="preserve">Some of you discovered and used Apache common </w:t>
-      </w:r>
-      <w:proofErr w:type="spellStart"/>
-      <w:r>
-        <w:t>csvParser</w:t>
-      </w:r>
-      <w:proofErr w:type="spellEnd"/>
-      <w:r>
-        <w:t xml:space="preserve"> for HW 6 problem 2. </w:t>
+        <w:t xml:space="preserve">Some of you discovered and used Apache common csvParser for HW 6 problem 2. </w:t>
       </w:r>
       <w:r>
         <w:t>T</w:t>
@@ -650,15 +527,7 @@
         <w:t xml:space="preserve">use </w:t>
       </w:r>
       <w:r>
-        <w:t xml:space="preserve">Apache commons </w:t>
-      </w:r>
-      <w:proofErr w:type="spellStart"/>
-      <w:r>
-        <w:t>csvParser</w:t>
-      </w:r>
-      <w:proofErr w:type="spellEnd"/>
-      <w:r>
-        <w:t xml:space="preserve">, </w:t>
+        <w:t xml:space="preserve">Apache commons csvParser, </w:t>
       </w:r>
       <w:r>
         <w:t xml:space="preserve">Java 8 streams and lambda expressions to </w:t>
@@ -667,23 +536,29 @@
         <w:t xml:space="preserve">read the file and generate a list </w:t>
       </w:r>
       <w:r>
-        <w:t xml:space="preserve">of titles </w:t>
-      </w:r>
-      <w:r>
-        <w:t>sorted by checkout frequency.</w:t>
-      </w:r>
-    </w:p>
-    <w:p>
-      <w:r>
-        <w:t xml:space="preserve">The assets on </w:t>
-      </w:r>
-      <w:proofErr w:type="spellStart"/>
-      <w:r>
-        <w:t>BitBucket</w:t>
-      </w:r>
-      <w:proofErr w:type="spellEnd"/>
-      <w:r>
-        <w:t xml:space="preserve"> for problem 1 </w:t>
+        <w:t xml:space="preserve">of </w:t>
+      </w:r>
+      <w:r>
+        <w:t>Checkout items,</w:t>
+      </w:r>
+      <w:r>
+        <w:t xml:space="preserve"> </w:t>
+      </w:r>
+      <w:r>
+        <w:t xml:space="preserve">sorted by </w:t>
+      </w:r>
+      <w:r>
+        <w:t>item title and accessible via methods you will write</w:t>
+      </w:r>
+      <w:bookmarkStart w:id="0" w:name="_GoBack"/>
+      <w:bookmarkEnd w:id="0"/>
+      <w:r>
+        <w:t>.</w:t>
+      </w:r>
+    </w:p>
+    <w:p>
+      <w:r>
+        <w:t xml:space="preserve">The assets on BitBucket for problem 1 </w:t>
       </w:r>
       <w:r>
         <w:t xml:space="preserve">contain </w:t>
@@ -698,13 +573,8 @@
         <w:t>includes the dependency definition for</w:t>
       </w:r>
       <w:r>
-        <w:t xml:space="preserve"> apache common </w:t>
-      </w:r>
-      <w:proofErr w:type="spellStart"/>
-      <w:r>
-        <w:t>csvParser</w:t>
-      </w:r>
-      <w:proofErr w:type="spellEnd"/>
+        <w:t xml:space="preserve"> apache common csvParser</w:t>
+      </w:r>
       <w:r>
         <w:t>.</w:t>
       </w:r>
@@ -822,15 +692,7 @@
         </w:numPr>
       </w:pPr>
       <w:r>
-        <w:t xml:space="preserve">Library will contain a private object Library </w:t>
-      </w:r>
-      <w:proofErr w:type="spellStart"/>
-      <w:r>
-        <w:t>library</w:t>
-      </w:r>
-      <w:proofErr w:type="spellEnd"/>
-      <w:r>
-        <w:t>;</w:t>
+        <w:t>Library will contain a private object Library library;</w:t>
       </w:r>
     </w:p>
     <w:p>
@@ -862,16 +724,9 @@
       <w:r>
         <w:t xml:space="preserve">public </w:t>
       </w:r>
-      <w:proofErr w:type="spellStart"/>
-      <w:proofErr w:type="gramStart"/>
-      <w:r>
-        <w:t>getMostPopular</w:t>
-      </w:r>
-      <w:proofErr w:type="spellEnd"/>
-      <w:r>
-        <w:t>(</w:t>
-      </w:r>
-      <w:proofErr w:type="gramEnd"/>
+      <w:r>
+        <w:t>getMostPopular(</w:t>
+      </w:r>
       <w:r>
         <w:t>int limit</w:t>
       </w:r>
@@ -890,19 +745,15 @@
       <w:r>
         <w:t xml:space="preserve">public </w:t>
       </w:r>
-      <w:proofErr w:type="spellStart"/>
-      <w:proofErr w:type="gramStart"/>
       <w:r>
         <w:t>getA</w:t>
       </w:r>
       <w:r>
         <w:t>uthorsBeginsWith</w:t>
       </w:r>
-      <w:proofErr w:type="spellEnd"/>
       <w:r>
         <w:t>(</w:t>
       </w:r>
-      <w:proofErr w:type="gramEnd"/>
       <w:r>
         <w:t>String s</w:t>
       </w:r>
@@ -921,18 +772,8 @@
       <w:r>
         <w:t xml:space="preserve">public </w:t>
       </w:r>
-      <w:proofErr w:type="spellStart"/>
-      <w:proofErr w:type="gramStart"/>
-      <w:r>
-        <w:t>getAllPublishedIn</w:t>
-      </w:r>
-      <w:proofErr w:type="spellEnd"/>
-      <w:r>
-        <w:t>(</w:t>
-      </w:r>
-      <w:proofErr w:type="gramEnd"/>
-      <w:r>
-        <w:t>int year)</w:t>
+      <w:r>
+        <w:t>getAllPublishedIn(int year)</w:t>
       </w:r>
       <w:r>
         <w:t xml:space="preserve"> </w:t>
@@ -949,18 +790,8 @@
       <w:r>
         <w:t xml:space="preserve">public </w:t>
       </w:r>
-      <w:proofErr w:type="spellStart"/>
-      <w:proofErr w:type="gramStart"/>
-      <w:r>
-        <w:t>getFilteredBy</w:t>
-      </w:r>
-      <w:proofErr w:type="spellEnd"/>
-      <w:r>
-        <w:t>(</w:t>
-      </w:r>
-      <w:proofErr w:type="gramEnd"/>
-      <w:r>
-        <w:t>Predicate p)</w:t>
+      <w:r>
+        <w:t>getFilteredBy(Predicate p)</w:t>
       </w:r>
     </w:p>
     <w:p>
@@ -971,13 +802,8 @@
           <w:numId w:val="4"/>
         </w:numPr>
       </w:pPr>
-      <w:proofErr w:type="gramStart"/>
-      <w:r>
-        <w:t>All of</w:t>
-      </w:r>
-      <w:proofErr w:type="gramEnd"/>
-      <w:r>
-        <w:t xml:space="preserve"> the above </w:t>
+      <w:r>
+        <w:t xml:space="preserve">All of the above </w:t>
       </w:r>
       <w:r>
         <w:t xml:space="preserve">‘get’ </w:t>
@@ -1031,20 +857,7 @@
         </w:numPr>
       </w:pPr>
       <w:r>
-        <w:t xml:space="preserve">A public </w:t>
-      </w:r>
-      <w:proofErr w:type="spellStart"/>
-      <w:proofErr w:type="gramStart"/>
-      <w:r>
-        <w:t>getInstance</w:t>
-      </w:r>
-      <w:proofErr w:type="spellEnd"/>
-      <w:r>
-        <w:t>(</w:t>
-      </w:r>
-      <w:proofErr w:type="gramEnd"/>
-      <w:r>
-        <w:t>) method that returns library</w:t>
+        <w:t>A public getInstance() method that returns library</w:t>
       </w:r>
     </w:p>
     <w:p>
@@ -1113,28 +926,7 @@
         </w:numPr>
       </w:pPr>
       <w:r>
-        <w:t xml:space="preserve">Include override methods: </w:t>
-      </w:r>
-      <w:proofErr w:type="spellStart"/>
-      <w:proofErr w:type="gramStart"/>
-      <w:r>
-        <w:t>toString</w:t>
-      </w:r>
-      <w:proofErr w:type="spellEnd"/>
-      <w:r>
-        <w:t>(</w:t>
-      </w:r>
-      <w:proofErr w:type="gramEnd"/>
-      <w:r>
-        <w:t xml:space="preserve">), equals() and </w:t>
-      </w:r>
-      <w:proofErr w:type="spellStart"/>
-      <w:r>
-        <w:t>hashCode</w:t>
-      </w:r>
-      <w:proofErr w:type="spellEnd"/>
-      <w:r>
-        <w:t>().</w:t>
+        <w:t>Include override methods: toString(), equals() and hashCode().</w:t>
       </w:r>
     </w:p>
     <w:p>
@@ -1145,24 +937,14 @@
           <w:numId w:val="4"/>
         </w:numPr>
       </w:pPr>
-      <w:proofErr w:type="spellStart"/>
-      <w:r>
-        <w:t>enum</w:t>
-      </w:r>
-      <w:proofErr w:type="spellEnd"/>
-      <w:r>
-        <w:t xml:space="preserve"> </w:t>
-      </w:r>
-      <w:proofErr w:type="gramStart"/>
+      <w:r>
+        <w:t xml:space="preserve">enum </w:t>
+      </w:r>
       <w:r>
         <w:t>Ki</w:t>
       </w:r>
       <w:r>
-        <w:t>nd  {</w:t>
-      </w:r>
-      <w:proofErr w:type="gramEnd"/>
-      <w:r>
-        <w:t>PHYSICAL, DIGITAL, OTHER}</w:t>
+        <w:t>nd  {PHYSICAL, DIGITAL, OTHER}</w:t>
       </w:r>
       <w:r>
         <w:t>;</w:t>
@@ -1207,15 +989,7 @@
         <w:t>int</w:t>
       </w:r>
       <w:r>
-        <w:t xml:space="preserve"> </w:t>
-      </w:r>
-      <w:proofErr w:type="spellStart"/>
-      <w:r>
-        <w:t>publicationDate</w:t>
-      </w:r>
-      <w:proofErr w:type="spellEnd"/>
-      <w:r>
-        <w:t>;</w:t>
+        <w:t xml:space="preserve"> publicationDate;</w:t>
       </w:r>
     </w:p>
     <w:p>
@@ -1240,13 +1014,8 @@
         <w:t xml:space="preserve">each line </w:t>
       </w:r>
       <w:r>
-        <w:t xml:space="preserve">using </w:t>
-      </w:r>
-      <w:proofErr w:type="spellStart"/>
-      <w:r>
-        <w:t>csvParse</w:t>
-      </w:r>
-      <w:proofErr w:type="spellEnd"/>
+        <w:t>using csvParse</w:t>
+      </w:r>
       <w:r>
         <w:t xml:space="preserve"> to create a Checkout object, and adding each one</w:t>
       </w:r>
@@ -1281,15 +1050,7 @@
         </w:numPr>
       </w:pPr>
       <w:r>
-        <w:t>Define a class named “</w:t>
-      </w:r>
-      <w:proofErr w:type="spellStart"/>
-      <w:r>
-        <w:t>CheckoutWriter</w:t>
-      </w:r>
-      <w:proofErr w:type="spellEnd"/>
-      <w:r>
-        <w:t>”.</w:t>
+        <w:t>Define a class named “CheckoutWriter”.</w:t>
       </w:r>
     </w:p>
     <w:p>
@@ -1300,13 +1061,8 @@
           <w:numId w:val="4"/>
         </w:numPr>
       </w:pPr>
-      <w:proofErr w:type="spellStart"/>
-      <w:r>
-        <w:t>CheckoutWriter</w:t>
-      </w:r>
-      <w:proofErr w:type="spellEnd"/>
-      <w:r>
-        <w:t xml:space="preserve"> will have the following methods</w:t>
+      <w:r>
+        <w:t>CheckoutWriter will have the following methods</w:t>
       </w:r>
     </w:p>
     <w:p>
@@ -1317,21 +1073,8 @@
           <w:numId w:val="4"/>
         </w:numPr>
       </w:pPr>
-      <w:proofErr w:type="gramStart"/>
-      <w:r>
-        <w:t>write(</w:t>
-      </w:r>
-      <w:proofErr w:type="gramEnd"/>
-      <w:r>
-        <w:t xml:space="preserve">Path </w:t>
-      </w:r>
-      <w:proofErr w:type="spellStart"/>
-      <w:r>
-        <w:t>filePathAndName</w:t>
-      </w:r>
-      <w:proofErr w:type="spellEnd"/>
-      <w:r>
-        <w:t>, List&lt;Checkout&gt; checkouts)</w:t>
+      <w:r>
+        <w:t>write(Path filePathAndName, List&lt;Checkout&gt; checkouts)</w:t>
       </w:r>
       <w:r>
         <w:t xml:space="preserve"> </w:t>
@@ -1358,23 +1101,7 @@
         </w:numPr>
       </w:pPr>
       <w:r>
-        <w:t xml:space="preserve">In your submitted project, generate 3 output files by calling your Library ‘get’ methods and passing the returned data to the </w:t>
-      </w:r>
-      <w:proofErr w:type="spellStart"/>
-      <w:r>
-        <w:t>CheckoutWriter’s</w:t>
-      </w:r>
-      <w:proofErr w:type="spellEnd"/>
-      <w:r>
-        <w:t xml:space="preserve"> </w:t>
-      </w:r>
-      <w:proofErr w:type="gramStart"/>
-      <w:r>
-        <w:t>write(</w:t>
-      </w:r>
-      <w:proofErr w:type="gramEnd"/>
-      <w:r>
-        <w:t>) method.</w:t>
+        <w:t>In your submitted project, generate 3 output files by calling your Library ‘get’ methods and passing the returned data to the CheckoutWriter’s write() method.</w:t>
       </w:r>
     </w:p>
     <w:p/>
@@ -1492,21 +1219,7 @@
           <w:sz w:val="24"/>
           <w:szCs w:val="24"/>
         </w:rPr>
-        <w:t xml:space="preserve">Please delete all </w:t>
-      </w:r>
-      <w:r>
-        <w:rPr>
-          <w:sz w:val="24"/>
-          <w:szCs w:val="24"/>
-        </w:rPr>
-        <w:t>.</w:t>
-      </w:r>
-      <w:r>
-        <w:rPr>
-          <w:sz w:val="24"/>
-          <w:szCs w:val="24"/>
-        </w:rPr>
-        <w:t xml:space="preserve">class files from target directory. </w:t>
+        <w:t xml:space="preserve">Please delete all .class files from target directory. </w:t>
       </w:r>
       <w:r>
         <w:rPr>
@@ -1581,16 +1294,7 @@
           <w:sz w:val="26"/>
           <w:szCs w:val="26"/>
         </w:rPr>
-        <w:t>Java</w:t>
-      </w:r>
-      <w:r>
-        <w:rPr>
-          <w:b/>
-          <w:bCs/>
-          <w:sz w:val="26"/>
-          <w:szCs w:val="26"/>
-        </w:rPr>
-        <w:t>, Jackson, Deserialize and Serialization JSON</w:t>
+        <w:t>Java, Jackson, Deserialize and Serialization JSON</w:t>
       </w:r>
       <w:r>
         <w:rPr>
@@ -1706,17 +1410,8 @@
           <w:sz w:val="24"/>
           <w:szCs w:val="24"/>
         </w:rPr>
-        <w:t xml:space="preserve">Partition into calories above and below </w:t>
-      </w:r>
-      <w:proofErr w:type="spellStart"/>
-      <w:r>
-        <w:rPr>
-          <w:sz w:val="24"/>
-          <w:szCs w:val="24"/>
-        </w:rPr>
-        <w:t>nnn</w:t>
-      </w:r>
-      <w:proofErr w:type="spellEnd"/>
+        <w:t>Partition into calories above and below nnn</w:t>
+      </w:r>
       <w:r>
         <w:rPr>
           <w:sz w:val="24"/>
@@ -1724,8 +1419,6 @@
         </w:rPr>
         <w:t xml:space="preserve"> </w:t>
       </w:r>
-      <w:bookmarkStart w:id="0" w:name="_GoBack"/>
-      <w:bookmarkEnd w:id="0"/>
     </w:p>
     <w:p>
       <w:pPr>
@@ -1781,23 +1474,7 @@
     <w:p/>
     <w:p>
       <w:r>
-        <w:t xml:space="preserve">Anagrams are words or sequences of words that use </w:t>
-      </w:r>
-      <w:proofErr w:type="gramStart"/>
-      <w:r>
-        <w:t>exactly the same</w:t>
-      </w:r>
-      <w:proofErr w:type="gramEnd"/>
-      <w:r>
-        <w:t xml:space="preserve"> letters but in a different order. For </w:t>
-      </w:r>
-      <w:proofErr w:type="gramStart"/>
-      <w:r>
-        <w:t>instance</w:t>
-      </w:r>
-      <w:proofErr w:type="gramEnd"/>
-      <w:r>
-        <w:t xml:space="preserve"> the words "now" and "won" are anagrams of each other.</w:t>
+        <w:t>Anagrams are words or sequences of words that use exactly the same letters but in a different order. For instance the words "now" and "won" are anagrams of each other.</w:t>
       </w:r>
     </w:p>
     <w:p/>
@@ -1823,15 +1500,7 @@
     </w:p>
     <w:p>
       <w:r>
-        <w:t>To look for anagrams you need to extract a core representation of the constituent characters of each record from the data file, call it the "character key string.". For example, for the line that reads "Wolfgang Amadeus Mozart" you should generate a pair of strings, the first being the character key string, "</w:t>
-      </w:r>
-      <w:proofErr w:type="spellStart"/>
-      <w:r>
-        <w:t>aaaadefgglmmnoorstuwz</w:t>
-      </w:r>
-      <w:proofErr w:type="spellEnd"/>
-      <w:r>
-        <w:t xml:space="preserve">", and the second be the word or phrase on the line. Likewise, when your program eats the line "A famous German waltz god", it should generate the same key string, allowing it to identify the two strings as anagrams of one another. Notice that the letters are in </w:t>
+        <w:t xml:space="preserve">To look for anagrams you need to extract a core representation of the constituent characters of each record from the data file, call it the "character key string.". For example, for the line that reads "Wolfgang Amadeus Mozart" you should generate a pair of strings, the first being the character key string, "aaaadefgglmmnoorstuwz", and the second be the word or phrase on the line. Likewise, when your program eats the line "A famous German waltz god", it should generate the same key string, allowing it to identify the two strings as anagrams of one another. Notice that the letters are in </w:t>
       </w:r>
       <w:r>
         <w:lastRenderedPageBreak/>
@@ -1902,13 +1571,8 @@
           <w:numId w:val="6"/>
         </w:numPr>
       </w:pPr>
-      <w:proofErr w:type="spellStart"/>
-      <w:r>
-        <w:t>eeehnoorttw</w:t>
-      </w:r>
-      <w:proofErr w:type="spellEnd"/>
-      <w:r>
-        <w:t>-&gt;one two three...three two one</w:t>
+      <w:r>
+        <w:t>eeehnoorttw-&gt;one two three...three two one</w:t>
       </w:r>
     </w:p>
     <w:p>
@@ -1919,15 +1583,7 @@
         <w:t xml:space="preserve">against </w:t>
       </w:r>
       <w:r>
-        <w:t xml:space="preserve">the data file in this </w:t>
-      </w:r>
-      <w:proofErr w:type="spellStart"/>
-      <w:r>
-        <w:t>zipfile</w:t>
-      </w:r>
-      <w:proofErr w:type="spellEnd"/>
-      <w:r>
-        <w:t>: anagram-data.zip and submit the last 20 lines of the output together with your Java code.</w:t>
+        <w:t>the data file in this zipfile: anagram-data.zip and submit the last 20 lines of the output together with your Java code.</w:t>
       </w:r>
     </w:p>
     <w:sectPr>
@@ -2809,6 +2465,7 @@
     <w:lsdException w:name="HTML Sample" w:semiHidden="1" w:unhideWhenUsed="1"/>
     <w:lsdException w:name="HTML Typewriter" w:semiHidden="1" w:unhideWhenUsed="1"/>
     <w:lsdException w:name="HTML Variable" w:semiHidden="1" w:unhideWhenUsed="1"/>
+    <w:lsdException w:name="Normal Table" w:semiHidden="1" w:unhideWhenUsed="1"/>
     <w:lsdException w:name="annotation subject" w:semiHidden="1" w:unhideWhenUsed="1"/>
     <w:lsdException w:name="No List" w:semiHidden="1" w:unhideWhenUsed="1"/>
     <w:lsdException w:name="Outline List 1" w:semiHidden="1" w:unhideWhenUsed="1"/>
@@ -2855,8 +2512,10 @@
     <w:lsdException w:name="Table Subtle 2" w:semiHidden="1" w:unhideWhenUsed="1"/>
     <w:lsdException w:name="Table Web 1" w:semiHidden="1" w:unhideWhenUsed="1"/>
     <w:lsdException w:name="Table Web 2" w:semiHidden="1" w:unhideWhenUsed="1"/>
+    <w:lsdException w:name="Table Web 3" w:semiHidden="1" w:unhideWhenUsed="1"/>
     <w:lsdException w:name="Balloon Text" w:semiHidden="1" w:unhideWhenUsed="1"/>
     <w:lsdException w:name="Table Grid" w:uiPriority="39"/>
+    <w:lsdException w:name="Table Theme" w:semiHidden="1" w:unhideWhenUsed="1"/>
     <w:lsdException w:name="Placeholder Text" w:semiHidden="1"/>
     <w:lsdException w:name="No Spacing" w:uiPriority="1" w:qFormat="1"/>
     <w:lsdException w:name="Light Shading" w:uiPriority="60"/>

</xml_diff>

<commit_message>
dded problem 3 and info on p 3 to doc file
</commit_message>
<xml_diff>
--- a/Homework_7.docx
+++ b/Homework_7.docx
@@ -550,8 +550,6 @@
       <w:r>
         <w:t>item title and accessible via methods you will write</w:t>
       </w:r>
-      <w:bookmarkStart w:id="0" w:name="_GoBack"/>
-      <w:bookmarkEnd w:id="0"/>
       <w:r>
         <w:t>.</w:t>
       </w:r>
@@ -1252,23 +1250,35 @@
     </w:p>
     <w:p>
       <w:pPr>
-        <w:pStyle w:val="Heading1"/>
+        <w:rPr>
+          <w:rFonts w:asciiTheme="majorHAnsi" w:eastAsiaTheme="majorEastAsia" w:hAnsiTheme="majorHAnsi" w:cstheme="majorBidi"/>
+          <w:b/>
+          <w:bCs/>
+          <w:color w:val="2F5496" w:themeColor="accent1" w:themeShade="BF"/>
+          <w:sz w:val="26"/>
+          <w:szCs w:val="26"/>
+        </w:rPr>
+      </w:pPr>
+      <w:r>
         <w:rPr>
           <w:b/>
           <w:bCs/>
           <w:sz w:val="26"/>
           <w:szCs w:val="26"/>
         </w:rPr>
-      </w:pPr>
-      <w:r>
+        <w:br w:type="page"/>
+      </w:r>
+    </w:p>
+    <w:p>
+      <w:pPr>
+        <w:pStyle w:val="Heading1"/>
         <w:rPr>
           <w:b/>
           <w:bCs/>
           <w:sz w:val="26"/>
           <w:szCs w:val="26"/>
         </w:rPr>
-        <w:t xml:space="preserve">Problem </w:t>
-      </w:r>
+      </w:pPr>
       <w:r>
         <w:rPr>
           <w:b/>
@@ -1276,7 +1286,8 @@
           <w:sz w:val="26"/>
           <w:szCs w:val="26"/>
         </w:rPr>
-        <w:t>3</w:t>
+        <w:lastRenderedPageBreak/>
+        <w:t xml:space="preserve">Problem </w:t>
       </w:r>
       <w:r>
         <w:rPr>
@@ -1285,7 +1296,7 @@
           <w:sz w:val="26"/>
           <w:szCs w:val="26"/>
         </w:rPr>
-        <w:t xml:space="preserve"> </w:t>
+        <w:t>3</w:t>
       </w:r>
       <w:r>
         <w:rPr>
@@ -1294,7 +1305,7 @@
           <w:sz w:val="26"/>
           <w:szCs w:val="26"/>
         </w:rPr>
-        <w:t>Java, Jackson, Deserialize and Serialization JSON</w:t>
+        <w:t xml:space="preserve"> </w:t>
       </w:r>
       <w:r>
         <w:rPr>
@@ -1303,17 +1314,7 @@
           <w:sz w:val="26"/>
           <w:szCs w:val="26"/>
         </w:rPr>
-        <w:t xml:space="preserve"> [</w:t>
-      </w:r>
-      <w:r>
-        <w:rPr>
-          <w:b/>
-          <w:bCs/>
-          <w:color w:val="FF0000"/>
-          <w:sz w:val="26"/>
-          <w:szCs w:val="26"/>
-        </w:rPr>
-        <w:t>WORK IN PROGRESS</w:t>
+        <w:t>Java, Jackson, Deserialize and Serialization JSON</w:t>
       </w:r>
       <w:r>
         <w:rPr>
@@ -1322,7 +1323,7 @@
           <w:sz w:val="26"/>
           <w:szCs w:val="26"/>
         </w:rPr>
-        <w:t>]</w:t>
+        <w:t xml:space="preserve"> </w:t>
       </w:r>
     </w:p>
     <w:p>
@@ -1356,7 +1357,14 @@
           <w:sz w:val="24"/>
           <w:szCs w:val="24"/>
         </w:rPr>
-        <w:t>ishes from GitHub</w:t>
+        <w:t xml:space="preserve">ishes from </w:t>
+      </w:r>
+      <w:r>
+        <w:rPr>
+          <w:sz w:val="24"/>
+          <w:szCs w:val="24"/>
+        </w:rPr>
+        <w:t>AmazonS3 bucket</w:t>
       </w:r>
     </w:p>
     <w:p>
@@ -1392,6 +1400,62 @@
         </w:rPr>
         <w:t>HW 5</w:t>
       </w:r>
+      <w:r>
+        <w:rPr>
+          <w:sz w:val="24"/>
+          <w:szCs w:val="24"/>
+        </w:rPr>
+        <w:t xml:space="preserve"> [see </w:t>
+      </w:r>
+      <w:r>
+        <w:rPr>
+          <w:sz w:val="24"/>
+          <w:szCs w:val="24"/>
+        </w:rPr>
+        <w:t xml:space="preserve">unit test </w:t>
+      </w:r>
+      <w:r>
+        <w:rPr>
+          <w:sz w:val="24"/>
+          <w:szCs w:val="24"/>
+        </w:rPr>
+        <w:t>testReadStreamToJson()</w:t>
+      </w:r>
+      <w:r>
+        <w:rPr>
+          <w:sz w:val="24"/>
+          <w:szCs w:val="24"/>
+        </w:rPr>
+        <w:t xml:space="preserve"> for example of </w:t>
+      </w:r>
+      <w:r>
+        <w:rPr>
+          <w:sz w:val="24"/>
+          <w:szCs w:val="24"/>
+        </w:rPr>
+        <w:t xml:space="preserve">input </w:t>
+      </w:r>
+      <w:r>
+        <w:rPr>
+          <w:sz w:val="24"/>
+          <w:szCs w:val="24"/>
+        </w:rPr>
+        <w:t>stream to Dish</w:t>
+      </w:r>
+      <w:r>
+        <w:rPr>
+          <w:sz w:val="24"/>
+          <w:szCs w:val="24"/>
+        </w:rPr>
+        <w:t>[] array</w:t>
+      </w:r>
+      <w:r>
+        <w:rPr>
+          <w:sz w:val="24"/>
+          <w:szCs w:val="24"/>
+        </w:rPr>
+        <w:t>]</w:t>
+      </w:r>
     </w:p>
     <w:p>
       <w:pPr>
@@ -1410,14 +1474,63 @@
           <w:sz w:val="24"/>
           <w:szCs w:val="24"/>
         </w:rPr>
-        <w:t>Partition into calories above and below nnn</w:t>
-      </w:r>
-      <w:r>
-        <w:rPr>
-          <w:sz w:val="24"/>
-          <w:szCs w:val="24"/>
-        </w:rPr>
-        <w:t xml:space="preserve"> </w:t>
+        <w:t xml:space="preserve">Implement method </w:t>
+      </w:r>
+      <w:r>
+        <w:rPr>
+          <w:sz w:val="24"/>
+          <w:szCs w:val="24"/>
+        </w:rPr>
+        <w:t>partitionByCalorieLimit()</w:t>
+      </w:r>
+      <w:r>
+        <w:rPr>
+          <w:sz w:val="24"/>
+          <w:szCs w:val="24"/>
+        </w:rPr>
+        <w:t xml:space="preserve"> to p</w:t>
+      </w:r>
+      <w:r>
+        <w:rPr>
+          <w:sz w:val="24"/>
+          <w:szCs w:val="24"/>
+        </w:rPr>
+        <w:t xml:space="preserve">artition into calories above and below </w:t>
+      </w:r>
+      <w:r>
+        <w:rPr>
+          <w:sz w:val="24"/>
+          <w:szCs w:val="24"/>
+        </w:rPr>
+        <w:t>an int ‘</w:t>
+      </w:r>
+      <w:r>
+        <w:rPr>
+          <w:sz w:val="24"/>
+          <w:szCs w:val="24"/>
+        </w:rPr>
+        <w:t>calorie</w:t>
+      </w:r>
+      <w:r>
+        <w:rPr>
+          <w:sz w:val="24"/>
+          <w:szCs w:val="24"/>
+        </w:rPr>
+        <w:t>’ param</w:t>
+      </w:r>
+      <w:r>
+        <w:rPr>
+          <w:sz w:val="24"/>
+          <w:szCs w:val="24"/>
+        </w:rPr>
+        <w:t xml:space="preserve"> using </w:t>
+      </w:r>
+      <w:r>
+        <w:rPr>
+          <w:sz w:val="24"/>
+          <w:szCs w:val="24"/>
+        </w:rPr>
+        <w:t>java’s Collectors.partitionaingBy() function.</w:t>
       </w:r>
     </w:p>
     <w:p>
@@ -1437,37 +1550,518 @@
           <w:sz w:val="24"/>
           <w:szCs w:val="24"/>
         </w:rPr>
-        <w:t>Create functional interface and lambda to execute the interface</w:t>
-      </w:r>
-    </w:p>
-    <w:p>
-      <w:pPr>
-        <w:pStyle w:val="Heading1"/>
+        <w:t xml:space="preserve">Implement method </w:t>
+      </w:r>
+      <w:r>
+        <w:rPr>
+          <w:sz w:val="24"/>
+          <w:szCs w:val="24"/>
+        </w:rPr>
+        <w:t>getVegetatianMenu()</w:t>
+      </w:r>
+      <w:r>
+        <w:rPr>
+          <w:sz w:val="24"/>
+          <w:szCs w:val="24"/>
+        </w:rPr>
+        <w:t xml:space="preserve"> using Streams filters to create a new menu of vegetarian dishes.</w:t>
+      </w:r>
+    </w:p>
+    <w:p>
+      <w:pPr>
+        <w:pStyle w:val="ListParagraph"/>
+        <w:numPr>
+          <w:ilvl w:val="0"/>
+          <w:numId w:val="5"/>
+        </w:numPr>
+        <w:rPr>
+          <w:sz w:val="24"/>
+          <w:szCs w:val="24"/>
+        </w:rPr>
+      </w:pPr>
+      <w:r>
+        <w:rPr>
+          <w:sz w:val="24"/>
+          <w:szCs w:val="24"/>
+        </w:rPr>
+        <w:t xml:space="preserve">Ensure that the test </w:t>
+      </w:r>
+      <w:r>
+        <w:rPr>
+          <w:sz w:val="24"/>
+          <w:szCs w:val="24"/>
+        </w:rPr>
+        <w:t>testGetVegetarianMenu()</w:t>
+      </w:r>
+      <w:r>
+        <w:rPr>
+          <w:sz w:val="24"/>
+          <w:szCs w:val="24"/>
+        </w:rPr>
+        <w:t xml:space="preserve"> passes.</w:t>
+      </w:r>
+    </w:p>
+    <w:p>
+      <w:pPr>
+        <w:ind w:left="360"/>
+        <w:rPr>
+          <w:sz w:val="24"/>
+          <w:szCs w:val="24"/>
+        </w:rPr>
+      </w:pPr>
+    </w:p>
+    <w:p>
+      <w:pPr>
+        <w:pStyle w:val="ListParagraph"/>
+        <w:numPr>
+          <w:ilvl w:val="0"/>
+          <w:numId w:val="5"/>
+        </w:numPr>
+        <w:rPr>
+          <w:sz w:val="24"/>
+          <w:szCs w:val="24"/>
+        </w:rPr>
+      </w:pPr>
+      <w:r>
+        <w:rPr>
+          <w:sz w:val="24"/>
+          <w:szCs w:val="24"/>
+        </w:rPr>
+        <w:t xml:space="preserve">Create functional interface </w:t>
+      </w:r>
+      <w:r>
+        <w:rPr>
+          <w:sz w:val="24"/>
+          <w:szCs w:val="24"/>
+        </w:rPr>
+        <w:t>[an interface w/ one abstract method] named ‘Slicer’ in package cscie55.hw7.api</w:t>
+      </w:r>
+    </w:p>
+    <w:p>
+      <w:pPr>
+        <w:pStyle w:val="ListParagraph"/>
+        <w:numPr>
+          <w:ilvl w:val="0"/>
+          <w:numId w:val="5"/>
+        </w:numPr>
+        <w:rPr>
+          <w:sz w:val="24"/>
+          <w:szCs w:val="24"/>
+        </w:rPr>
+      </w:pPr>
+      <w:r>
+        <w:rPr>
+          <w:sz w:val="24"/>
+          <w:szCs w:val="24"/>
+        </w:rPr>
+        <w:t>Make this method generic</w:t>
+      </w:r>
+      <w:r>
+        <w:rPr>
+          <w:sz w:val="24"/>
+          <w:szCs w:val="24"/>
+        </w:rPr>
+        <w:t>, with type parameter T for input type</w:t>
+      </w:r>
+      <w:r>
+        <w:rPr>
+          <w:sz w:val="24"/>
+          <w:szCs w:val="24"/>
+        </w:rPr>
+        <w:t xml:space="preserve">; </w:t>
+      </w:r>
+      <w:r>
+        <w:rPr>
+          <w:sz w:val="24"/>
+          <w:szCs w:val="24"/>
+        </w:rPr>
+        <w:t xml:space="preserve"> R </w:t>
+      </w:r>
+      <w:r>
+        <w:rPr>
+          <w:sz w:val="24"/>
+          <w:szCs w:val="24"/>
+        </w:rPr>
+        <w:t>for</w:t>
+      </w:r>
+      <w:r>
+        <w:rPr>
+          <w:sz w:val="24"/>
+          <w:szCs w:val="24"/>
+        </w:rPr>
+        <w:t xml:space="preserve"> return type</w:t>
+      </w:r>
+      <w:r>
+        <w:rPr>
+          <w:sz w:val="24"/>
+          <w:szCs w:val="24"/>
+        </w:rPr>
+        <w:t xml:space="preserve">; </w:t>
+      </w:r>
+      <w:r>
+        <w:rPr>
+          <w:sz w:val="24"/>
+          <w:szCs w:val="24"/>
+        </w:rPr>
+        <w:t>V for another type.</w:t>
+      </w:r>
+    </w:p>
+    <w:p>
+      <w:pPr>
+        <w:pStyle w:val="ListParagraph"/>
+        <w:numPr>
+          <w:ilvl w:val="0"/>
+          <w:numId w:val="5"/>
+        </w:numPr>
+        <w:rPr>
+          <w:sz w:val="24"/>
+          <w:szCs w:val="24"/>
+        </w:rPr>
+      </w:pPr>
+      <w:r>
+        <w:rPr>
+          <w:sz w:val="24"/>
+          <w:szCs w:val="24"/>
+        </w:rPr>
+        <w:t>In</w:t>
+      </w:r>
+      <w:r>
+        <w:rPr>
+          <w:sz w:val="24"/>
+          <w:szCs w:val="24"/>
+        </w:rPr>
+        <w:t xml:space="preserve"> the Slicer interface, define an abstract method </w:t>
+      </w:r>
+      <w:r>
+        <w:rPr>
+          <w:sz w:val="24"/>
+          <w:szCs w:val="24"/>
+        </w:rPr>
+        <w:t xml:space="preserve">named ‘slice’ </w:t>
+      </w:r>
+      <w:r>
+        <w:rPr>
+          <w:sz w:val="24"/>
+          <w:szCs w:val="24"/>
+        </w:rPr>
+        <w:t xml:space="preserve">such that the method expects input (T, V, V) and returns R  </w:t>
+      </w:r>
+    </w:p>
+    <w:p>
+      <w:pPr>
+        <w:pStyle w:val="ListParagraph"/>
+        <w:numPr>
+          <w:ilvl w:val="0"/>
+          <w:numId w:val="5"/>
+        </w:numPr>
+        <w:rPr>
+          <w:sz w:val="24"/>
+          <w:szCs w:val="24"/>
+        </w:rPr>
+      </w:pPr>
+      <w:r>
+        <w:rPr>
+          <w:sz w:val="24"/>
+          <w:szCs w:val="24"/>
+        </w:rPr>
+        <w:t xml:space="preserve">In the TakeOutShop, declare a variable of Slicer named ‘slicer’, defining the type </w:t>
+      </w:r>
+      <w:r>
+        <w:rPr>
+          <w:sz w:val="24"/>
+          <w:szCs w:val="24"/>
+        </w:rPr>
+        <w:t>parameters</w:t>
+      </w:r>
+      <w:r>
+        <w:rPr>
+          <w:sz w:val="24"/>
+          <w:szCs w:val="24"/>
+        </w:rPr>
+        <w:t xml:space="preserve"> as: List&lt;Dish&gt; for T, List&lt;Dish&gt; for R and Integer for V.</w:t>
+      </w:r>
+    </w:p>
+    <w:p>
+      <w:pPr>
+        <w:pStyle w:val="ListParagraph"/>
+        <w:numPr>
+          <w:ilvl w:val="0"/>
+          <w:numId w:val="5"/>
+        </w:numPr>
+        <w:rPr>
+          <w:sz w:val="24"/>
+          <w:szCs w:val="24"/>
+        </w:rPr>
+      </w:pPr>
+      <w:r>
+        <w:rPr>
+          <w:sz w:val="24"/>
+          <w:szCs w:val="24"/>
+        </w:rPr>
+        <w:t xml:space="preserve">In the body of TakeOutShop, implement ‘slicer’ as a method with the following signature: </w:t>
+      </w:r>
+      <w:r>
+        <w:rPr>
+          <w:b/>
+          <w:bCs/>
+          <w:i/>
+          <w:iCs/>
+          <w:sz w:val="24"/>
+          <w:szCs w:val="24"/>
+        </w:rPr>
+        <w:t>List&lt;Dish&gt; slicer(List&lt;Dish&gt; dishes, Integer start, Integer end)</w:t>
+      </w:r>
+    </w:p>
+    <w:p>
+      <w:pPr>
+        <w:pStyle w:val="ListParagraph"/>
+        <w:numPr>
+          <w:ilvl w:val="0"/>
+          <w:numId w:val="5"/>
+        </w:numPr>
+        <w:rPr>
+          <w:sz w:val="24"/>
+          <w:szCs w:val="24"/>
+        </w:rPr>
+      </w:pPr>
+      <w:r>
+        <w:rPr>
+          <w:sz w:val="24"/>
+          <w:szCs w:val="24"/>
+        </w:rPr>
+        <w:t xml:space="preserve">In the body of your slicer method, write code that returns a subset of the dishes list, beginning with </w:t>
+      </w:r>
+      <w:r>
+        <w:rPr>
+          <w:sz w:val="24"/>
+          <w:szCs w:val="24"/>
+        </w:rPr>
+        <w:t>position ‘start’ and ending with position end.</w:t>
+      </w:r>
+    </w:p>
+    <w:p>
+      <w:pPr>
+        <w:pStyle w:val="ListParagraph"/>
+        <w:numPr>
+          <w:ilvl w:val="0"/>
+          <w:numId w:val="5"/>
+        </w:numPr>
+        <w:rPr>
+          <w:sz w:val="24"/>
+          <w:szCs w:val="24"/>
+        </w:rPr>
+      </w:pPr>
+      <w:r>
+        <w:rPr>
+          <w:sz w:val="24"/>
+          <w:szCs w:val="24"/>
+        </w:rPr>
+        <w:t xml:space="preserve">Ensure that the test </w:t>
+      </w:r>
+      <w:r>
+        <w:rPr>
+          <w:sz w:val="24"/>
+          <w:szCs w:val="24"/>
+        </w:rPr>
+        <w:t>testGenericMethodSlicer()</w:t>
+      </w:r>
+      <w:r>
+        <w:rPr>
+          <w:sz w:val="24"/>
+          <w:szCs w:val="24"/>
+        </w:rPr>
+        <w:t xml:space="preserve"> passes.</w:t>
+      </w:r>
+    </w:p>
+    <w:p>
+      <w:pPr>
+        <w:pStyle w:val="ListParagraph"/>
+        <w:numPr>
+          <w:ilvl w:val="0"/>
+          <w:numId w:val="5"/>
+        </w:numPr>
+        <w:rPr>
+          <w:sz w:val="24"/>
+          <w:szCs w:val="24"/>
+        </w:rPr>
+      </w:pPr>
+      <w:r>
+        <w:rPr>
+          <w:sz w:val="24"/>
+          <w:szCs w:val="24"/>
+        </w:rPr>
+        <w:t>Note that the testGenericMethodSlicer() calls the Publish method from HW 5 to a file named “</w:t>
+      </w:r>
+      <w:r>
+        <w:rPr>
+          <w:sz w:val="24"/>
+          <w:szCs w:val="24"/>
+        </w:rPr>
+        <w:t>cscie55menuSlice.json</w:t>
+      </w:r>
+      <w:r>
+        <w:rPr>
+          <w:sz w:val="24"/>
+          <w:szCs w:val="24"/>
+        </w:rPr>
+        <w:t>”</w:t>
+      </w:r>
+    </w:p>
+    <w:p>
+      <w:pPr>
+        <w:spacing w:before="100" w:beforeAutospacing="1" w:after="100" w:afterAutospacing="1" w:line="240" w:lineRule="auto"/>
+        <w:ind w:left="360"/>
+        <w:rPr>
+          <w:sz w:val="24"/>
+          <w:szCs w:val="24"/>
+        </w:rPr>
+      </w:pPr>
+    </w:p>
+    <w:p>
+      <w:pPr>
+        <w:spacing w:before="100" w:beforeAutospacing="1" w:after="100" w:afterAutospacing="1" w:line="240" w:lineRule="auto"/>
+        <w:ind w:left="360"/>
+        <w:rPr>
+          <w:sz w:val="24"/>
+          <w:szCs w:val="24"/>
+        </w:rPr>
+      </w:pPr>
+      <w:r>
         <w:rPr>
           <w:rFonts w:ascii="Arial" w:eastAsia="Times New Roman" w:hAnsi="Arial" w:cs="Arial"/>
           <w:color w:val="000000"/>
           <w:sz w:val="27"/>
           <w:szCs w:val="27"/>
         </w:rPr>
-      </w:pPr>
-    </w:p>
-    <w:p>
-      <w:pPr>
-        <w:pStyle w:val="Heading3"/>
+        <w:t>What to Submit</w:t>
+      </w:r>
+    </w:p>
+    <w:p>
+      <w:pPr>
+        <w:ind w:left="360"/>
+        <w:rPr>
+          <w:sz w:val="24"/>
+          <w:szCs w:val="24"/>
+        </w:rPr>
+      </w:pPr>
+      <w:r>
+        <w:rPr>
+          <w:sz w:val="24"/>
+          <w:szCs w:val="24"/>
+        </w:rPr>
+        <w:t>A README describing your work and your complete project</w:t>
+      </w:r>
+      <w:r>
+        <w:rPr>
+          <w:sz w:val="24"/>
+          <w:szCs w:val="24"/>
+        </w:rPr>
+        <w:t>, including the test directory.</w:t>
+      </w:r>
+      <w:bookmarkStart w:id="0" w:name="_GoBack"/>
+      <w:bookmarkEnd w:id="0"/>
+      <w:r>
+        <w:rPr>
+          <w:sz w:val="24"/>
+          <w:szCs w:val="24"/>
+        </w:rPr>
+        <w:t xml:space="preserve"> </w:t>
+      </w:r>
+      <w:r>
+        <w:rPr>
+          <w:sz w:val="24"/>
+          <w:szCs w:val="24"/>
+        </w:rPr>
+        <w:t>Make sure file “</w:t>
+      </w:r>
+      <w:r>
+        <w:rPr>
+          <w:sz w:val="24"/>
+          <w:szCs w:val="24"/>
+        </w:rPr>
+        <w:t>cscie55menuSlice.json</w:t>
+      </w:r>
+      <w:r>
+        <w:rPr>
+          <w:sz w:val="24"/>
+          <w:szCs w:val="24"/>
+        </w:rPr>
+        <w:t xml:space="preserve">” is included with your assets. </w:t>
+      </w:r>
+      <w:r>
+        <w:rPr>
+          <w:sz w:val="24"/>
+          <w:szCs w:val="24"/>
+        </w:rPr>
+        <w:t>Please delete all .class files from target directory. Zip the assets into a zip named lastName_firstName_project3.zip</w:t>
+      </w:r>
+    </w:p>
+    <w:p>
+      <w:pPr>
+        <w:rPr>
+          <w:sz w:val="24"/>
+          <w:szCs w:val="24"/>
+        </w:rPr>
+      </w:pPr>
+    </w:p>
+    <w:p>
+      <w:pPr>
+        <w:rPr>
+          <w:sz w:val="24"/>
+          <w:szCs w:val="24"/>
+        </w:rPr>
+      </w:pPr>
+    </w:p>
+    <w:p>
+      <w:pPr>
+        <w:pStyle w:val="Heading1"/>
+        <w:rPr>
+          <w:rFonts w:ascii="Arial" w:eastAsia="Times New Roman" w:hAnsi="Arial" w:cs="Arial"/>
+          <w:color w:val="000000"/>
+          <w:sz w:val="27"/>
+          <w:szCs w:val="27"/>
+        </w:rPr>
+      </w:pPr>
+    </w:p>
+    <w:p>
+      <w:pPr>
+        <w:rPr>
+          <w:rFonts w:asciiTheme="majorHAnsi" w:eastAsiaTheme="majorEastAsia" w:hAnsiTheme="majorHAnsi" w:cstheme="majorBidi"/>
+          <w:b/>
+          <w:bCs/>
+          <w:color w:val="1F3763" w:themeColor="accent1" w:themeShade="7F"/>
+          <w:sz w:val="26"/>
+          <w:szCs w:val="26"/>
+        </w:rPr>
+      </w:pPr>
+      <w:r>
         <w:rPr>
           <w:b/>
           <w:bCs/>
           <w:sz w:val="26"/>
           <w:szCs w:val="26"/>
         </w:rPr>
-      </w:pPr>
-      <w:r>
+        <w:br w:type="page"/>
+      </w:r>
+    </w:p>
+    <w:p>
+      <w:pPr>
+        <w:pStyle w:val="Heading3"/>
         <w:rPr>
           <w:b/>
           <w:bCs/>
           <w:sz w:val="26"/>
           <w:szCs w:val="26"/>
         </w:rPr>
+      </w:pPr>
+      <w:r>
+        <w:rPr>
+          <w:b/>
+          <w:bCs/>
+          <w:sz w:val="26"/>
+          <w:szCs w:val="26"/>
+        </w:rPr>
+        <w:lastRenderedPageBreak/>
         <w:t>Problem 4. Anagrams. [The job interview question…]</w:t>
       </w:r>
     </w:p>
@@ -1500,11 +2094,7 @@
     </w:p>
     <w:p>
       <w:r>
-        <w:t xml:space="preserve">To look for anagrams you need to extract a core representation of the constituent characters of each record from the data file, call it the "character key string.". For example, for the line that reads "Wolfgang Amadeus Mozart" you should generate a pair of strings, the first being the character key string, "aaaadefgglmmnoorstuwz", and the second be the word or phrase on the line. Likewise, when your program eats the line "A famous German waltz god", it should generate the same key string, allowing it to identify the two strings as anagrams of one another. Notice that the letters are in </w:t>
-      </w:r>
-      <w:r>
-        <w:lastRenderedPageBreak/>
-        <w:t>alphabetic order and that each letter appears as many times in the key string as it occurs in the line. Thus, your stream processing should generate a pair of strings,</w:t>
+        <w:t>To look for anagrams you need to extract a core representation of the constituent characters of each record from the data file, call it the "character key string.". For example, for the line that reads "Wolfgang Amadeus Mozart" you should generate a pair of strings, the first being the character key string, "aaaadefgglmmnoorstuwz", and the second be the word or phrase on the line. Likewise, when your program eats the line "A famous German waltz god", it should generate the same key string, allowing it to identify the two strings as anagrams of one another. Notice that the letters are in alphabetic order and that each letter appears as many times in the key string as it occurs in the line. Thus, your stream processing should generate a pair of strings,</w:t>
       </w:r>
     </w:p>
     <w:p>
@@ -1583,7 +2173,19 @@
         <w:t xml:space="preserve">against </w:t>
       </w:r>
       <w:r>
-        <w:t>the data file in this zipfile: anagram-data.zip and submit the last 20 lines of the output together with your Java code.</w:t>
+        <w:t xml:space="preserve">the </w:t>
+      </w:r>
+      <w:r>
+        <w:t xml:space="preserve">provided </w:t>
+      </w:r>
+      <w:r>
+        <w:t>data file in anagram-data.</w:t>
+      </w:r>
+      <w:r>
+        <w:t xml:space="preserve">txt </w:t>
+      </w:r>
+      <w:r>
+        <w:t>and submit the last 20 lines of the output together with your Java code.</w:t>
       </w:r>
     </w:p>
     <w:sectPr>
@@ -1601,7 +2203,7 @@
   <w:abstractNum w:abstractNumId="0" w15:restartNumberingAfterBreak="0">
     <w:nsid w:val="3E37795F"/>
     <w:multiLevelType w:val="hybridMultilevel"/>
-    <w:tmpl w:val="F7448A08"/>
+    <w:tmpl w:val="35020C50"/>
     <w:lvl w:ilvl="0" w:tplc="04090001">
       <w:start w:val="1"/>
       <w:numFmt w:val="bullet"/>

</xml_diff>